<commit_message>
New feature added Job submission script has been created Manufacturing scenario developed
more work need to be done
</commit_message>
<xml_diff>
--- a/choose-the-right-hardware-proposal-template.docx
+++ b/choose-the-right-hardware-proposal-template.docx
@@ -43,7 +43,7 @@
           <mc:Choice Requires="wps">
             <w:drawing>
               <wp:inline distT="0" distB="0" distL="0" distR="0">
-                <wp:extent cx="1905" cy="20320"/>
+                <wp:extent cx="2540" cy="20955"/>
                 <wp:effectExtent l="0" t="0" r="0" b="0"/>
                 <wp:docPr id="1" name=""/>
                 <a:graphic xmlns:a="http://schemas.openxmlformats.org/drawingml/2006/main">
@@ -53,7 +53,7 @@
                       <wps:spPr>
                         <a:xfrm>
                           <a:off x="0" y="0"/>
-                          <a:ext cx="1440" cy="19800"/>
+                          <a:ext cx="1800" cy="20160"/>
                         </a:xfrm>
                         <a:prstGeom prst="rect">
                           <a:avLst/>
@@ -83,7 +83,7 @@
           </mc:Choice>
           <mc:Fallback>
             <w:pict>
-              <v:rect id="shape_0" fillcolor="#a0a0a0" stroked="f" style="position:absolute;margin-left:0pt;margin-top:-1.6pt;width:0.05pt;height:1.5pt;mso-position-vertical:top">
+              <v:rect id="shape_0" fillcolor="#a0a0a0" stroked="f" style="position:absolute;margin-left:0pt;margin-top:-1.65pt;width:0.1pt;height:1.55pt;mso-position-vertical:top">
                 <w10:wrap type="none"/>
                 <v:fill o:detectmouseclick="t" type="solid" color2="#5f5f5f"/>
                 <v:stroke color="#3465a4" joinstyle="round" endcap="flat"/>
@@ -109,31 +109,11 @@
     <w:p>
       <w:pPr>
         <w:pStyle w:val="Normal"/>
-        <w:rPr/>
-      </w:pPr>
-      <w:r>
         <w:rPr>
           <w:color w:val="F95C3C"/>
           <w:sz w:val="28"/>
           <w:szCs w:val="28"/>
         </w:rPr>
-        <w:t>Client Requirements and Potential Hardware Solution</w:t>
-      </w:r>
-    </w:p>
-    <w:p>
-      <w:pPr>
-        <w:pStyle w:val="Normal"/>
-        <w:rPr/>
-      </w:pPr>
-      <w:r>
-        <w:rPr/>
-        <w:t>Look through the scenario and find any relevant client requirements. Then, suggest a potential hardware type and explain how this hardware would satisfy each of the requirements.</w:t>
-      </w:r>
-    </w:p>
-    <w:p>
-      <w:pPr>
-        <w:pStyle w:val="Normal"/>
-        <w:rPr/>
       </w:pPr>
       <w:r>
         <w:rPr/>
@@ -426,33 +406,56 @@
             <w:pPr>
               <w:pStyle w:val="Normal"/>
               <w:spacing w:lineRule="auto" w:line="240"/>
-              <w:rPr>
-                <w:i/>
-                <w:i/>
-                <w:color w:val="2E3D49"/>
-              </w:rPr>
-            </w:pPr>
-            <w:r>
-              <w:rPr>
-                <w:i/>
-                <w:color w:val="2E3D49"/>
-              </w:rPr>
-              <w:t>Example requirement:</w:t>
-            </w:r>
-          </w:p>
-          <w:p>
-            <w:pPr>
-              <w:pStyle w:val="Normal"/>
-              <w:spacing w:lineRule="auto" w:line="240"/>
-              <w:rPr>
-                <w:color w:val="2E3D49"/>
-              </w:rPr>
-            </w:pPr>
-            <w:r>
-              <w:rPr>
-                <w:color w:val="2E3D49"/>
-              </w:rPr>
-              <w:t>The client requires a tiny device to be connected to their CPU—and their budget is only about $100 for each device.</w:t>
+              <w:rPr/>
+            </w:pPr>
+            <w:r>
+              <w:rPr>
+                <w:i/>
+                <w:color w:val="2E3D49"/>
+              </w:rPr>
+              <w:t xml:space="preserve">Mr. Vishwas </w:t>
+            </w:r>
+            <w:r>
+              <w:rPr>
+                <w:i/>
+                <w:color w:val="2E3D49"/>
+              </w:rPr>
+              <w:t>needs</w:t>
+            </w:r>
+            <w:r>
+              <w:rPr>
+                <w:i/>
+                <w:color w:val="2E3D49"/>
+              </w:rPr>
+              <w:t xml:space="preserve"> multiple chip designs and new designs are created regularly, </w:t>
+            </w:r>
+            <w:r>
+              <w:rPr>
+                <w:i/>
+                <w:color w:val="2E3D49"/>
+              </w:rPr>
+              <w:t>t</w:t>
+            </w:r>
+            <w:r>
+              <w:rPr>
+                <w:i/>
+                <w:color w:val="2E3D49"/>
+              </w:rPr>
+              <w:t xml:space="preserve">he system can be reprogrammed and optimized to quickly </w:t>
+            </w:r>
+            <w:r>
+              <w:rPr>
+                <w:i/>
+                <w:color w:val="2E3D49"/>
+              </w:rPr>
+              <w:t xml:space="preserve">to </w:t>
+            </w:r>
+            <w:r>
+              <w:rPr>
+                <w:i/>
+                <w:color w:val="2E3D49"/>
+              </w:rPr>
+              <w:t>detect flaws in different chip designs.</w:t>
             </w:r>
           </w:p>
         </w:tc>
@@ -473,33 +476,28 @@
             <w:pPr>
               <w:pStyle w:val="Normal"/>
               <w:spacing w:lineRule="auto" w:line="240"/>
-              <w:rPr>
-                <w:i/>
-                <w:i/>
-                <w:color w:val="2E3D49"/>
-              </w:rPr>
-            </w:pPr>
-            <w:r>
-              <w:rPr>
-                <w:i/>
-                <w:color w:val="2E3D49"/>
-              </w:rPr>
-              <w:t>Example explanation:</w:t>
-            </w:r>
-          </w:p>
-          <w:p>
-            <w:pPr>
-              <w:pStyle w:val="Normal"/>
-              <w:spacing w:lineRule="auto" w:line="240"/>
-              <w:rPr>
-                <w:color w:val="2E3D49"/>
-              </w:rPr>
-            </w:pPr>
-            <w:r>
-              <w:rPr>
-                <w:color w:val="2E3D49"/>
-              </w:rPr>
-              <w:t>VPU or NCS2 is only about 27.40 mm in size and would fit in the price range.</w:t>
+              <w:rPr/>
+            </w:pPr>
+            <w:r>
+              <w:rPr>
+                <w:i/>
+                <w:color w:val="2E3D49"/>
+              </w:rPr>
+              <w:t>FPGA (</w:t>
+            </w:r>
+            <w:r>
+              <w:rPr>
+                <w:i/>
+                <w:color w:val="2E3D49"/>
+              </w:rPr>
+              <w:t>field programmable gate array</w:t>
+            </w:r>
+            <w:r>
+              <w:rPr>
+                <w:i/>
+                <w:color w:val="2E3D49"/>
+              </w:rPr>
+              <w:t>) can be reprogrammeable to adapt to new, evolving, and custom networks. The bitstreams being used can be updated without changing the hardware. This allows to improve the performance of system without replacing the FPGA.</w:t>
             </w:r>
           </w:p>
         </w:tc>
@@ -525,16 +523,21 @@
             <w:pPr>
               <w:pStyle w:val="Normal"/>
               <w:spacing w:lineRule="auto" w:line="240"/>
-              <w:rPr>
-                <w:color w:val="2E3D49"/>
-              </w:rPr>
-            </w:pPr>
-            <w:r>
-              <w:rPr>
-                <w:i/>
-                <w:color w:val="2E3D49"/>
-              </w:rPr>
-              <w:t>[TODO: Type your answer here]</w:t>
+              <w:rPr/>
+            </w:pPr>
+            <w:r>
+              <w:rPr>
+                <w:i/>
+                <w:color w:val="2E3D49"/>
+              </w:rPr>
+              <w:t>T</w:t>
+            </w:r>
+            <w:r>
+              <w:rPr>
+                <w:i/>
+                <w:color w:val="2E3D49"/>
+              </w:rPr>
+              <w:t>he floor running 24 hours a day so that packaging continues nonstop.</w:t>
             </w:r>
           </w:p>
         </w:tc>
@@ -555,16 +558,14 @@
             <w:pPr>
               <w:pStyle w:val="Normal"/>
               <w:spacing w:lineRule="auto" w:line="240"/>
-              <w:rPr>
-                <w:color w:val="2E3D49"/>
-              </w:rPr>
-            </w:pPr>
-            <w:r>
-              <w:rPr>
-                <w:i/>
-                <w:color w:val="2E3D49"/>
-              </w:rPr>
-              <w:t>[TODO: Type your answer here]</w:t>
+              <w:rPr/>
+            </w:pPr>
+            <w:r>
+              <w:rPr>
+                <w:i/>
+                <w:color w:val="2E3D49"/>
+              </w:rPr>
+              <w:t>FPGAs are designed to have 100% on-time performance, they can be continuously running 24 hours a day, 7 days a week, 365 days a year.</w:t>
             </w:r>
           </w:p>
         </w:tc>
@@ -590,16 +591,14 @@
             <w:pPr>
               <w:pStyle w:val="Normal"/>
               <w:spacing w:lineRule="auto" w:line="240"/>
-              <w:rPr>
-                <w:color w:val="2E3D49"/>
-              </w:rPr>
-            </w:pPr>
-            <w:r>
-              <w:rPr>
-                <w:i/>
-                <w:color w:val="2E3D49"/>
-              </w:rPr>
-              <w:t>[TODO: Type your answer here]</w:t>
+              <w:rPr/>
+            </w:pPr>
+            <w:r>
+              <w:rPr>
+                <w:i/>
+                <w:color w:val="2E3D49"/>
+              </w:rPr>
+              <w:t>Mr. Vishwas has plenty of revenue to install a quality system, and they would ideally like it to last for at least 5-10 years.</w:t>
             </w:r>
           </w:p>
         </w:tc>
@@ -620,16 +619,28 @@
             <w:pPr>
               <w:pStyle w:val="Normal"/>
               <w:spacing w:lineRule="auto" w:line="240"/>
-              <w:rPr>
-                <w:color w:val="2E3D49"/>
-              </w:rPr>
-            </w:pPr>
-            <w:r>
-              <w:rPr>
-                <w:i/>
-                <w:color w:val="2E3D49"/>
-              </w:rPr>
-              <w:t>[TODO: Type your answer here]</w:t>
+              <w:rPr/>
+            </w:pPr>
+            <w:r>
+              <w:rPr>
+                <w:i/>
+                <w:color w:val="2E3D49"/>
+              </w:rPr>
+              <w:t xml:space="preserve">FPGAs </w:t>
+            </w:r>
+            <w:r>
+              <w:rPr>
+                <w:i/>
+                <w:color w:val="2E3D49"/>
+              </w:rPr>
+              <w:t xml:space="preserve">is expensive (which is not an issue in this case)but </w:t>
+            </w:r>
+            <w:r>
+              <w:rPr>
+                <w:i/>
+                <w:color w:val="2E3D49"/>
+              </w:rPr>
+              <w:t>have a long lifespan. FPGAs that use devices from Intel’s Internet of Things Group have a guaranteed availability of 10 years, from start of production.</w:t>
             </w:r>
           </w:p>
         </w:tc>
@@ -655,16 +666,14 @@
             <w:pPr>
               <w:pStyle w:val="Normal"/>
               <w:spacing w:lineRule="auto" w:line="240"/>
-              <w:rPr>
-                <w:color w:val="2E3D49"/>
-              </w:rPr>
-            </w:pPr>
-            <w:r>
-              <w:rPr>
-                <w:i/>
-                <w:color w:val="2E3D49"/>
-              </w:rPr>
-              <w:t>[TODO: Type your answer here]</w:t>
+              <w:rPr/>
+            </w:pPr>
+            <w:r>
+              <w:rPr>
+                <w:i/>
+                <w:color w:val="2E3D49"/>
+              </w:rPr>
+              <w:t>Mr. Vishwas has fectory where he needs to deploy the AI at the edge, where the temprauter is high.</w:t>
             </w:r>
           </w:p>
         </w:tc>
@@ -685,16 +694,21 @@
             <w:pPr>
               <w:pStyle w:val="Normal"/>
               <w:spacing w:lineRule="auto" w:line="240"/>
-              <w:rPr>
-                <w:color w:val="2E3D49"/>
-              </w:rPr>
-            </w:pPr>
-            <w:r>
-              <w:rPr>
-                <w:i/>
-                <w:color w:val="2E3D49"/>
-              </w:rPr>
-              <w:t>[TODO: Type your answer here]</w:t>
+              <w:rPr/>
+            </w:pPr>
+            <w:r>
+              <w:rPr>
+                <w:i/>
+                <w:color w:val="2E3D49"/>
+              </w:rPr>
+              <w:t>FPGAs are</w:t>
+            </w:r>
+            <w:r>
+              <w:rPr>
+                <w:i/>
+                <w:color w:val="2E3D49"/>
+              </w:rPr>
+              <w:t xml:space="preserve"> able to function over a wide range of temperatures, from 0° C to 60° C. This means that FPGAs can be deployed in harsh environments like factory floors and still perform optimally.</w:t>
             </w:r>
           </w:p>
         </w:tc>
@@ -1269,7 +1283,7 @@
           <mc:Choice Requires="wps">
             <w:drawing>
               <wp:inline distT="0" distB="0" distL="0" distR="0">
-                <wp:extent cx="1905" cy="20320"/>
+                <wp:extent cx="2540" cy="20955"/>
                 <wp:effectExtent l="0" t="0" r="0" b="0"/>
                 <wp:docPr id="5" name=""/>
                 <a:graphic xmlns:a="http://schemas.openxmlformats.org/drawingml/2006/main">
@@ -1279,7 +1293,7 @@
                       <wps:spPr>
                         <a:xfrm>
                           <a:off x="0" y="0"/>
-                          <a:ext cx="1440" cy="19800"/>
+                          <a:ext cx="1800" cy="20160"/>
                         </a:xfrm>
                         <a:prstGeom prst="rect">
                           <a:avLst/>
@@ -1309,7 +1323,7 @@
           </mc:Choice>
           <mc:Fallback>
             <w:pict>
-              <v:rect id="shape_0" fillcolor="#a0a0a0" stroked="f" style="position:absolute;margin-left:0pt;margin-top:-1.6pt;width:0.05pt;height:1.5pt;mso-position-vertical:top">
+              <v:rect id="shape_0" fillcolor="#a0a0a0" stroked="f" style="position:absolute;margin-left:0pt;margin-top:-1.65pt;width:0.1pt;height:1.55pt;mso-position-vertical:top">
                 <w10:wrap type="none"/>
                 <v:fill o:detectmouseclick="t" type="solid" color2="#5f5f5f"/>
                 <v:stroke color="#3465a4" joinstyle="round" endcap="flat"/>
@@ -1318,41 +1332,11 @@
           </mc:Fallback>
         </mc:AlternateContent>
       </w:r>
-    </w:p>
-    <w:p>
-      <w:pPr>
-        <w:pStyle w:val="Heading1"/>
-        <w:rPr/>
-      </w:pPr>
       <w:bookmarkStart w:id="7" w:name="_jbujdde7h4h"/>
       <w:bookmarkEnd w:id="7"/>
       <w:r>
         <w:rPr/>
         <w:t>Scenario 2: Retail</w:t>
-      </w:r>
-    </w:p>
-    <w:p>
-      <w:pPr>
-        <w:pStyle w:val="Normal"/>
-        <w:rPr/>
-      </w:pPr>
-      <w:r>
-        <w:rPr>
-          <w:color w:val="F95C3C"/>
-          <w:sz w:val="28"/>
-          <w:szCs w:val="28"/>
-        </w:rPr>
-        <w:t>Client Requirements and Potential Hardware Solution</w:t>
-      </w:r>
-    </w:p>
-    <w:p>
-      <w:pPr>
-        <w:pStyle w:val="Normal"/>
-        <w:rPr/>
-      </w:pPr>
-      <w:r>
-        <w:rPr/>
-        <w:t>Look through the scenario and find any relevant client requirements. Then, suggest a potential hardware type and explain how this hardware would satisfy each of the requirements.</w:t>
       </w:r>
     </w:p>
     <w:p>
@@ -1651,33 +1635,51 @@
             <w:pPr>
               <w:pStyle w:val="Normal"/>
               <w:spacing w:lineRule="auto" w:line="240"/>
-              <w:rPr>
-                <w:i/>
-                <w:i/>
-                <w:color w:val="2E3D49"/>
-              </w:rPr>
-            </w:pPr>
-            <w:r>
-              <w:rPr>
-                <w:i/>
-                <w:color w:val="2E3D49"/>
-              </w:rPr>
-              <w:t>Example requirement:</w:t>
-            </w:r>
-          </w:p>
-          <w:p>
-            <w:pPr>
-              <w:pStyle w:val="Normal"/>
-              <w:spacing w:lineRule="auto" w:line="240"/>
-              <w:rPr>
-                <w:color w:val="2E3D49"/>
-              </w:rPr>
-            </w:pPr>
-            <w:r>
-              <w:rPr>
-                <w:color w:val="2E3D49"/>
-              </w:rPr>
-              <w:t>The client requires a tiny device to be connected to their CPU—and their budget is only about $100 for each device.</w:t>
+              <w:rPr/>
+            </w:pPr>
+            <w:r>
+              <w:rPr>
+                <w:color w:val="2E3D49"/>
+              </w:rPr>
+              <w:t xml:space="preserve">Most of the store's checkout counters have  computer, </w:t>
+            </w:r>
+            <w:r>
+              <w:rPr>
+                <w:color w:val="2E3D49"/>
+              </w:rPr>
+              <w:t>with</w:t>
+            </w:r>
+            <w:r>
+              <w:rPr>
+                <w:color w:val="2E3D49"/>
+              </w:rPr>
+              <w:t xml:space="preserve"> an Intel i7 core processor. </w:t>
+            </w:r>
+            <w:r>
+              <w:rPr>
+                <w:color w:val="2E3D49"/>
+              </w:rPr>
+              <w:t>T</w:t>
+            </w:r>
+            <w:r>
+              <w:rPr>
+                <w:color w:val="2E3D49"/>
+              </w:rPr>
+              <w:t xml:space="preserve">hese processors are only used to carry out some minimal tasks that are not </w:t>
+            </w:r>
+            <w:bookmarkStart w:id="8" w:name="__DdeLink__276_3616612358"/>
+            <w:r>
+              <w:rPr>
+                <w:color w:val="2E3D49"/>
+              </w:rPr>
+              <w:t>computationally expensive</w:t>
+            </w:r>
+            <w:bookmarkEnd w:id="8"/>
+            <w:r>
+              <w:rPr>
+                <w:color w:val="2E3D49"/>
+              </w:rPr>
+              <w:t xml:space="preserve">. </w:t>
             </w:r>
           </w:p>
         </w:tc>
@@ -1698,33 +1700,14 @@
             <w:pPr>
               <w:pStyle w:val="Normal"/>
               <w:spacing w:lineRule="auto" w:line="240"/>
-              <w:rPr>
-                <w:i/>
-                <w:i/>
-                <w:color w:val="2E3D49"/>
-              </w:rPr>
-            </w:pPr>
-            <w:r>
-              <w:rPr>
-                <w:i/>
-                <w:color w:val="2E3D49"/>
-              </w:rPr>
-              <w:t>Example explanation:</w:t>
-            </w:r>
-          </w:p>
-          <w:p>
-            <w:pPr>
-              <w:pStyle w:val="Normal"/>
-              <w:spacing w:lineRule="auto" w:line="240"/>
-              <w:rPr>
-                <w:color w:val="2E3D49"/>
-              </w:rPr>
-            </w:pPr>
-            <w:r>
-              <w:rPr>
-                <w:color w:val="2E3D49"/>
-              </w:rPr>
-              <w:t>VPU or NCS2 is only about 27.40 mm in size and would fit in the price range.</w:t>
+              <w:rPr/>
+            </w:pPr>
+            <w:r>
+              <w:rPr>
+                <w:i/>
+                <w:color w:val="2E3D49"/>
+              </w:rPr>
+              <w:t>So the tasks cpu doing are not computationally expensive it can be use the existing cpu/igpu to deploy the AI at the edge.</w:t>
             </w:r>
           </w:p>
         </w:tc>
@@ -1750,16 +1733,21 @@
             <w:pPr>
               <w:pStyle w:val="Normal"/>
               <w:spacing w:lineRule="auto" w:line="240"/>
-              <w:rPr>
-                <w:color w:val="2E3D49"/>
-              </w:rPr>
-            </w:pPr>
-            <w:r>
-              <w:rPr>
-                <w:i/>
-                <w:color w:val="2E3D49"/>
-              </w:rPr>
-              <w:t>[TODO: Type your answer here]</w:t>
+              <w:rPr/>
+            </w:pPr>
+            <w:r>
+              <w:rPr>
+                <w:i/>
+                <w:color w:val="2E3D49"/>
+              </w:rPr>
+              <w:t xml:space="preserve">They are not want to spend on aditional hardware, </w:t>
+            </w:r>
+            <w:r>
+              <w:rPr>
+                <w:i/>
+                <w:color w:val="2E3D49"/>
+              </w:rPr>
+              <w:t>also would like to save as much as possible on his electric bill.</w:t>
             </w:r>
           </w:p>
         </w:tc>
@@ -1780,146 +1768,14 @@
             <w:pPr>
               <w:pStyle w:val="Normal"/>
               <w:spacing w:lineRule="auto" w:line="240"/>
-              <w:rPr>
-                <w:color w:val="2E3D49"/>
-              </w:rPr>
-            </w:pPr>
-            <w:r>
-              <w:rPr>
-                <w:i/>
-                <w:color w:val="2E3D49"/>
-              </w:rPr>
-              <w:t>[TODO: Type your answer here]</w:t>
-            </w:r>
-          </w:p>
-        </w:tc>
-      </w:tr>
-      <w:tr>
-        <w:trPr>
-          <w:trHeight w:val="420" w:hRule="atLeast"/>
-        </w:trPr>
-        <w:tc>
-          <w:tcPr>
-            <w:tcW w:w="5505" w:type="dxa"/>
-            <w:tcBorders>
-              <w:top w:val="single" w:sz="8" w:space="0" w:color="000000"/>
-              <w:left w:val="single" w:sz="8" w:space="0" w:color="000000"/>
-              <w:bottom w:val="single" w:sz="8" w:space="0" w:color="000000"/>
-              <w:right w:val="single" w:sz="8" w:space="0" w:color="000000"/>
-              <w:insideH w:val="single" w:sz="8" w:space="0" w:color="000000"/>
-              <w:insideV w:val="single" w:sz="8" w:space="0" w:color="000000"/>
-            </w:tcBorders>
-            <w:shd w:fill="auto" w:val="clear"/>
-          </w:tcPr>
-          <w:p>
-            <w:pPr>
-              <w:pStyle w:val="Normal"/>
-              <w:spacing w:lineRule="auto" w:line="240"/>
-              <w:rPr>
-                <w:color w:val="2E3D49"/>
-              </w:rPr>
-            </w:pPr>
-            <w:r>
-              <w:rPr>
-                <w:i/>
-                <w:color w:val="2E3D49"/>
-              </w:rPr>
-              <w:t>[TODO: Type your answer here]</w:t>
-            </w:r>
-          </w:p>
-        </w:tc>
-        <w:tc>
-          <w:tcPr>
-            <w:tcW w:w="5564" w:type="dxa"/>
-            <w:tcBorders>
-              <w:top w:val="single" w:sz="8" w:space="0" w:color="000000"/>
-              <w:left w:val="single" w:sz="8" w:space="0" w:color="000000"/>
-              <w:bottom w:val="single" w:sz="8" w:space="0" w:color="000000"/>
-              <w:right w:val="single" w:sz="8" w:space="0" w:color="000000"/>
-              <w:insideH w:val="single" w:sz="8" w:space="0" w:color="000000"/>
-              <w:insideV w:val="single" w:sz="8" w:space="0" w:color="000000"/>
-            </w:tcBorders>
-            <w:shd w:fill="auto" w:val="clear"/>
-          </w:tcPr>
-          <w:p>
-            <w:pPr>
-              <w:pStyle w:val="Normal"/>
-              <w:spacing w:lineRule="auto" w:line="240"/>
-              <w:rPr>
-                <w:color w:val="2E3D49"/>
-              </w:rPr>
-            </w:pPr>
-            <w:r>
-              <w:rPr>
-                <w:i/>
-                <w:color w:val="2E3D49"/>
-              </w:rPr>
-              <w:t>[TODO: Type your answer here]</w:t>
-            </w:r>
-          </w:p>
-        </w:tc>
-      </w:tr>
-      <w:tr>
-        <w:trPr>
-          <w:trHeight w:val="420" w:hRule="atLeast"/>
-        </w:trPr>
-        <w:tc>
-          <w:tcPr>
-            <w:tcW w:w="5505" w:type="dxa"/>
-            <w:tcBorders>
-              <w:top w:val="single" w:sz="8" w:space="0" w:color="000000"/>
-              <w:left w:val="single" w:sz="8" w:space="0" w:color="000000"/>
-              <w:bottom w:val="single" w:sz="8" w:space="0" w:color="000000"/>
-              <w:right w:val="single" w:sz="8" w:space="0" w:color="000000"/>
-              <w:insideH w:val="single" w:sz="8" w:space="0" w:color="000000"/>
-              <w:insideV w:val="single" w:sz="8" w:space="0" w:color="000000"/>
-            </w:tcBorders>
-            <w:shd w:fill="auto" w:val="clear"/>
-          </w:tcPr>
-          <w:p>
-            <w:pPr>
-              <w:pStyle w:val="Normal"/>
-              <w:spacing w:lineRule="auto" w:line="240"/>
-              <w:rPr>
-                <w:color w:val="2E3D49"/>
-              </w:rPr>
-            </w:pPr>
-            <w:r>
-              <w:rPr>
-                <w:i/>
-                <w:color w:val="2E3D49"/>
-              </w:rPr>
-              <w:t>[TODO: Type your answer here]</w:t>
-            </w:r>
-          </w:p>
-        </w:tc>
-        <w:tc>
-          <w:tcPr>
-            <w:tcW w:w="5564" w:type="dxa"/>
-            <w:tcBorders>
-              <w:top w:val="single" w:sz="8" w:space="0" w:color="000000"/>
-              <w:left w:val="single" w:sz="8" w:space="0" w:color="000000"/>
-              <w:bottom w:val="single" w:sz="8" w:space="0" w:color="000000"/>
-              <w:right w:val="single" w:sz="8" w:space="0" w:color="000000"/>
-              <w:insideH w:val="single" w:sz="8" w:space="0" w:color="000000"/>
-              <w:insideV w:val="single" w:sz="8" w:space="0" w:color="000000"/>
-            </w:tcBorders>
-            <w:shd w:fill="auto" w:val="clear"/>
-          </w:tcPr>
-          <w:p>
-            <w:pPr>
-              <w:pStyle w:val="Normal"/>
-              <w:spacing w:lineRule="auto" w:line="240"/>
-              <w:rPr>
-                <w:color w:val="2E3D49"/>
-              </w:rPr>
-            </w:pPr>
-            <w:r>
-              <w:rPr>
-                <w:i/>
-                <w:color w:val="2E3D49"/>
-              </w:rPr>
-              <w:t>[TODO: Type your answer here]</w:t>
+              <w:rPr/>
+            </w:pPr>
+            <w:r>
+              <w:rPr>
+                <w:i/>
+                <w:color w:val="2E3D49"/>
+              </w:rPr>
+              <w:t xml:space="preserve">So there is no choice for new hardware and to save electric bill we can utilize the already runnint cpu </w:t>
             </w:r>
           </w:p>
         </w:tc>
@@ -1930,8 +1786,8 @@
         <w:pStyle w:val="Heading2"/>
         <w:rPr/>
       </w:pPr>
-      <w:bookmarkStart w:id="8" w:name="_qr16qfp9yg72"/>
-      <w:bookmarkEnd w:id="8"/>
+      <w:bookmarkStart w:id="9" w:name="_qr16qfp9yg72"/>
+      <w:bookmarkEnd w:id="9"/>
       <w:r>
         <w:rPr/>
         <w:t>Queue Monitoring Requirements</w:t>
@@ -2112,8 +1968,8 @@
         <w:keepNext w:val="false"/>
         <w:rPr/>
       </w:pPr>
-      <w:bookmarkStart w:id="9" w:name="_s4m13uz78co"/>
-      <w:bookmarkEnd w:id="9"/>
+      <w:bookmarkStart w:id="10" w:name="_s4m13uz78co"/>
+      <w:bookmarkEnd w:id="10"/>
       <w:r>
         <w:rPr/>
         <w:t>Test Results</w:t>
@@ -2357,8 +2213,8 @@
         <w:pStyle w:val="Heading2"/>
         <w:rPr/>
       </w:pPr>
-      <w:bookmarkStart w:id="10" w:name="_qp8u7i64gme1"/>
-      <w:bookmarkEnd w:id="10"/>
+      <w:bookmarkStart w:id="11" w:name="_qp8u7i64gme1"/>
+      <w:bookmarkEnd w:id="11"/>
       <w:r>
         <w:rPr/>
         <w:t>Final Hardware Recommendation</w:t>
@@ -2486,15 +2342,15 @@
         <w:pStyle w:val="Heading1"/>
         <w:rPr/>
       </w:pPr>
-      <w:bookmarkStart w:id="11" w:name="_din1ie6dodcy"/>
-      <w:bookmarkEnd w:id="11"/>
+      <w:bookmarkStart w:id="12" w:name="_din1ie6dodcy"/>
+      <w:bookmarkEnd w:id="12"/>
       <w:r>
         <w:rPr/>
         <mc:AlternateContent>
           <mc:Choice Requires="wps">
             <w:drawing>
               <wp:inline distT="0" distB="0" distL="0" distR="0">
-                <wp:extent cx="1905" cy="20320"/>
+                <wp:extent cx="2540" cy="20955"/>
                 <wp:effectExtent l="0" t="0" r="0" b="0"/>
                 <wp:docPr id="9" name=""/>
                 <a:graphic xmlns:a="http://schemas.openxmlformats.org/drawingml/2006/main">
@@ -2504,7 +2360,7 @@
                       <wps:spPr>
                         <a:xfrm>
                           <a:off x="0" y="0"/>
-                          <a:ext cx="1440" cy="19800"/>
+                          <a:ext cx="1800" cy="20160"/>
                         </a:xfrm>
                         <a:prstGeom prst="rect">
                           <a:avLst/>
@@ -2534,7 +2390,7 @@
           </mc:Choice>
           <mc:Fallback>
             <w:pict>
-              <v:rect id="shape_0" fillcolor="#a0a0a0" stroked="f" style="position:absolute;margin-left:0pt;margin-top:-1.6pt;width:0.05pt;height:1.5pt;mso-position-vertical:top">
+              <v:rect id="shape_0" fillcolor="#a0a0a0" stroked="f" style="position:absolute;margin-left:0pt;margin-top:-1.65pt;width:0.1pt;height:1.55pt;mso-position-vertical:top">
                 <w10:wrap type="none"/>
                 <v:fill o:detectmouseclick="t" type="solid" color2="#5f5f5f"/>
                 <v:stroke color="#3465a4" joinstyle="round" endcap="flat"/>
@@ -2543,41 +2399,11 @@
           </mc:Fallback>
         </mc:AlternateContent>
       </w:r>
-    </w:p>
-    <w:p>
-      <w:pPr>
-        <w:pStyle w:val="Heading1"/>
-        <w:rPr/>
-      </w:pPr>
-      <w:bookmarkStart w:id="12" w:name="_o6w0l152tqr7"/>
-      <w:bookmarkEnd w:id="12"/>
+      <w:bookmarkStart w:id="13" w:name="_o6w0l152tqr7"/>
+      <w:bookmarkEnd w:id="13"/>
       <w:r>
         <w:rPr/>
         <w:t>Scenario 3: Transportation</w:t>
-      </w:r>
-    </w:p>
-    <w:p>
-      <w:pPr>
-        <w:pStyle w:val="Normal"/>
-        <w:rPr/>
-      </w:pPr>
-      <w:r>
-        <w:rPr>
-          <w:color w:val="F95C3C"/>
-          <w:sz w:val="28"/>
-          <w:szCs w:val="28"/>
-        </w:rPr>
-        <w:t>Client Requirements and Potential Hardware Solution</w:t>
-      </w:r>
-    </w:p>
-    <w:p>
-      <w:pPr>
-        <w:pStyle w:val="Normal"/>
-        <w:rPr/>
-      </w:pPr>
-      <w:r>
-        <w:rPr/>
-        <w:t>Look through the scenario and find any relevant client requirements. Then, suggest a potential hardware type and explain how this hardware would satisfy each of the requirements.</w:t>
       </w:r>
     </w:p>
     <w:p>
@@ -2876,33 +2702,14 @@
             <w:pPr>
               <w:pStyle w:val="Normal"/>
               <w:spacing w:lineRule="auto" w:line="240"/>
-              <w:rPr>
-                <w:i/>
-                <w:i/>
-                <w:color w:val="2E3D49"/>
-              </w:rPr>
-            </w:pPr>
-            <w:r>
-              <w:rPr>
-                <w:i/>
-                <w:color w:val="2E3D49"/>
-              </w:rPr>
-              <w:t>Example requirement:</w:t>
-            </w:r>
-          </w:p>
-          <w:p>
-            <w:pPr>
-              <w:pStyle w:val="Normal"/>
-              <w:spacing w:lineRule="auto" w:line="240"/>
-              <w:rPr>
-                <w:color w:val="2E3D49"/>
-              </w:rPr>
-            </w:pPr>
-            <w:r>
-              <w:rPr>
-                <w:color w:val="2E3D49"/>
-              </w:rPr>
-              <w:t>The client requires a tiny device to be connected to their CPU—and their budget is only about $100 for each device.</w:t>
+              <w:rPr/>
+            </w:pPr>
+            <w:r>
+              <w:rPr>
+                <w:i/>
+                <w:color w:val="2E3D49"/>
+              </w:rPr>
+              <w:t>Ms. Leah's budget allows for a maximum of $300 per machine.</w:t>
             </w:r>
           </w:p>
         </w:tc>
@@ -2923,33 +2730,25 @@
             <w:pPr>
               <w:pStyle w:val="Normal"/>
               <w:spacing w:lineRule="auto" w:line="240"/>
-              <w:rPr>
-                <w:i/>
-                <w:i/>
-                <w:color w:val="2E3D49"/>
-              </w:rPr>
-            </w:pPr>
-            <w:r>
-              <w:rPr>
-                <w:i/>
-                <w:color w:val="2E3D49"/>
-              </w:rPr>
-              <w:t>Example explanation:</w:t>
-            </w:r>
-          </w:p>
-          <w:p>
-            <w:pPr>
-              <w:pStyle w:val="Normal"/>
-              <w:spacing w:lineRule="auto" w:line="240"/>
-              <w:rPr>
-                <w:color w:val="2E3D49"/>
-              </w:rPr>
-            </w:pPr>
-            <w:r>
-              <w:rPr>
-                <w:color w:val="2E3D49"/>
-              </w:rPr>
-              <w:t>VPU or NCS2 is only about 27.40 mm in size and would fit in the price range.</w:t>
+              <w:rPr/>
+            </w:pPr>
+            <w:r>
+              <w:rPr>
+                <w:color w:val="2E3D49"/>
+              </w:rPr>
+              <w:t xml:space="preserve">VPU or NCS2 is </w:t>
+            </w:r>
+            <w:r>
+              <w:rPr>
+                <w:color w:val="2E3D49"/>
+              </w:rPr>
+              <w:t>under 300$</w:t>
+            </w:r>
+            <w:r>
+              <w:rPr>
+                <w:color w:val="2E3D49"/>
+              </w:rPr>
+              <w:t xml:space="preserve"> and would fit in the price range.</w:t>
             </w:r>
           </w:p>
         </w:tc>
@@ -2975,16 +2774,21 @@
             <w:pPr>
               <w:pStyle w:val="Normal"/>
               <w:spacing w:lineRule="auto" w:line="240"/>
-              <w:rPr>
-                <w:color w:val="2E3D49"/>
-              </w:rPr>
-            </w:pPr>
-            <w:r>
-              <w:rPr>
-                <w:i/>
-                <w:color w:val="2E3D49"/>
-              </w:rPr>
-              <w:t>[TODO: Type your answer here]</w:t>
+              <w:rPr/>
+            </w:pPr>
+            <w:r>
+              <w:rPr>
+                <w:i/>
+                <w:color w:val="2E3D49"/>
+              </w:rPr>
+              <w:t>S</w:t>
+            </w:r>
+            <w:r>
+              <w:rPr>
+                <w:i/>
+                <w:color w:val="2E3D49"/>
+              </w:rPr>
+              <w:t>he would like to save as much as possible both on hardware and future power requirements.</w:t>
             </w:r>
           </w:p>
         </w:tc>
@@ -3005,16 +2809,14 @@
             <w:pPr>
               <w:pStyle w:val="Normal"/>
               <w:spacing w:lineRule="auto" w:line="240"/>
-              <w:rPr>
-                <w:color w:val="2E3D49"/>
-              </w:rPr>
-            </w:pPr>
-            <w:r>
-              <w:rPr>
-                <w:i/>
-                <w:color w:val="2E3D49"/>
-              </w:rPr>
-              <w:t>[TODO: Type your answer here]</w:t>
+              <w:rPr/>
+            </w:pPr>
+            <w:r>
+              <w:rPr>
+                <w:i/>
+                <w:color w:val="2E3D49"/>
+              </w:rPr>
+              <w:t>NCS2 is low power consumption device</w:t>
             </w:r>
           </w:p>
         </w:tc>
@@ -3040,16 +2842,14 @@
             <w:pPr>
               <w:pStyle w:val="Normal"/>
               <w:spacing w:lineRule="auto" w:line="240"/>
-              <w:rPr>
-                <w:color w:val="2E3D49"/>
-              </w:rPr>
-            </w:pPr>
-            <w:r>
-              <w:rPr>
-                <w:i/>
-                <w:color w:val="2E3D49"/>
-              </w:rPr>
-              <w:t>[TODO: Type your answer here]</w:t>
+              <w:rPr/>
+            </w:pPr>
+            <w:r>
+              <w:rPr>
+                <w:i/>
+                <w:color w:val="2E3D49"/>
+              </w:rPr>
+              <w:t>CPU currently used has significant processing power availble.</w:t>
             </w:r>
           </w:p>
         </w:tc>
@@ -3070,81 +2870,14 @@
             <w:pPr>
               <w:pStyle w:val="Normal"/>
               <w:spacing w:lineRule="auto" w:line="240"/>
-              <w:rPr>
-                <w:color w:val="2E3D49"/>
-              </w:rPr>
-            </w:pPr>
-            <w:r>
-              <w:rPr>
-                <w:i/>
-                <w:color w:val="2E3D49"/>
-              </w:rPr>
-              <w:t>[TODO: Type your answer here]</w:t>
-            </w:r>
-          </w:p>
-        </w:tc>
-      </w:tr>
-      <w:tr>
-        <w:trPr>
-          <w:trHeight w:val="420" w:hRule="atLeast"/>
-        </w:trPr>
-        <w:tc>
-          <w:tcPr>
-            <w:tcW w:w="5505" w:type="dxa"/>
-            <w:tcBorders>
-              <w:top w:val="single" w:sz="8" w:space="0" w:color="000000"/>
-              <w:left w:val="single" w:sz="8" w:space="0" w:color="000000"/>
-              <w:bottom w:val="single" w:sz="8" w:space="0" w:color="000000"/>
-              <w:right w:val="single" w:sz="8" w:space="0" w:color="000000"/>
-              <w:insideH w:val="single" w:sz="8" w:space="0" w:color="000000"/>
-              <w:insideV w:val="single" w:sz="8" w:space="0" w:color="000000"/>
-            </w:tcBorders>
-            <w:shd w:fill="auto" w:val="clear"/>
-          </w:tcPr>
-          <w:p>
-            <w:pPr>
-              <w:pStyle w:val="Normal"/>
-              <w:spacing w:lineRule="auto" w:line="240"/>
-              <w:rPr>
-                <w:color w:val="2E3D49"/>
-              </w:rPr>
-            </w:pPr>
-            <w:r>
-              <w:rPr>
-                <w:i/>
-                <w:color w:val="2E3D49"/>
-              </w:rPr>
-              <w:t>[TODO: Type your answer here]</w:t>
-            </w:r>
-          </w:p>
-        </w:tc>
-        <w:tc>
-          <w:tcPr>
-            <w:tcW w:w="5564" w:type="dxa"/>
-            <w:tcBorders>
-              <w:top w:val="single" w:sz="8" w:space="0" w:color="000000"/>
-              <w:left w:val="single" w:sz="8" w:space="0" w:color="000000"/>
-              <w:bottom w:val="single" w:sz="8" w:space="0" w:color="000000"/>
-              <w:right w:val="single" w:sz="8" w:space="0" w:color="000000"/>
-              <w:insideH w:val="single" w:sz="8" w:space="0" w:color="000000"/>
-              <w:insideV w:val="single" w:sz="8" w:space="0" w:color="000000"/>
-            </w:tcBorders>
-            <w:shd w:fill="auto" w:val="clear"/>
-          </w:tcPr>
-          <w:p>
-            <w:pPr>
-              <w:pStyle w:val="Normal"/>
-              <w:spacing w:lineRule="auto" w:line="240"/>
-              <w:rPr>
-                <w:color w:val="2E3D49"/>
-              </w:rPr>
-            </w:pPr>
-            <w:r>
-              <w:rPr>
-                <w:i/>
-                <w:color w:val="2E3D49"/>
-              </w:rPr>
-              <w:t>[TODO: Type your answer here]</w:t>
+              <w:rPr/>
+            </w:pPr>
+            <w:r>
+              <w:rPr>
+                <w:i/>
+                <w:color w:val="2E3D49"/>
+              </w:rPr>
+              <w:t xml:space="preserve">The processing power is already availble we can  accelerates the exsiting CPU power by using VPU. </w:t>
             </w:r>
           </w:p>
         </w:tc>
@@ -3155,8 +2888,8 @@
         <w:pStyle w:val="Heading2"/>
         <w:rPr/>
       </w:pPr>
-      <w:bookmarkStart w:id="13" w:name="_2dfzanawlur6"/>
-      <w:bookmarkEnd w:id="13"/>
+      <w:bookmarkStart w:id="14" w:name="_2dfzanawlur6"/>
+      <w:bookmarkEnd w:id="14"/>
       <w:r>
         <w:rPr/>
         <w:t>Queue Monitoring Requirements</w:t>
@@ -3337,8 +3070,8 @@
         <w:keepNext w:val="false"/>
         <w:rPr/>
       </w:pPr>
-      <w:bookmarkStart w:id="14" w:name="_18cz37eouzs6"/>
-      <w:bookmarkEnd w:id="14"/>
+      <w:bookmarkStart w:id="15" w:name="_18cz37eouzs6"/>
+      <w:bookmarkEnd w:id="15"/>
       <w:r>
         <w:rPr/>
         <w:t>Test Results</w:t>
@@ -3582,8 +3315,8 @@
         <w:pStyle w:val="Heading2"/>
         <w:rPr/>
       </w:pPr>
-      <w:bookmarkStart w:id="15" w:name="_pzjg322qxljg"/>
-      <w:bookmarkEnd w:id="15"/>
+      <w:bookmarkStart w:id="16" w:name="_pzjg322qxljg"/>
+      <w:bookmarkEnd w:id="16"/>
       <w:r>
         <w:rPr/>
         <w:t>Final Hardware Recommendation</w:t>
@@ -3842,13 +3575,16 @@
   </w:style>
   <w:style w:type="paragraph" w:styleId="Heading1">
     <w:name w:val="Heading 1"/>
+    <w:basedOn w:val="Normal"/>
     <w:next w:val="Normal"/>
     <w:qFormat/>
     <w:pPr>
       <w:keepNext w:val="true"/>
       <w:keepLines/>
       <w:widowControl w:val="false"/>
+      <w:bidi w:val="0"/>
       <w:spacing w:lineRule="auto" w:line="240" w:before="400" w:after="120"/>
+      <w:jc w:val="left"/>
     </w:pPr>
     <w:rPr>
       <w:rFonts w:ascii="Open Sans" w:hAnsi="Open Sans" w:eastAsia="Open Sans" w:cs="Open Sans"/>
@@ -3861,13 +3597,16 @@
   </w:style>
   <w:style w:type="paragraph" w:styleId="Heading2">
     <w:name w:val="Heading 2"/>
+    <w:basedOn w:val="Normal"/>
     <w:next w:val="Normal"/>
     <w:qFormat/>
     <w:pPr>
       <w:keepNext w:val="true"/>
       <w:keepLines/>
       <w:widowControl w:val="false"/>
+      <w:bidi w:val="0"/>
       <w:spacing w:lineRule="auto" w:line="240" w:before="360" w:after="120"/>
+      <w:jc w:val="left"/>
     </w:pPr>
     <w:rPr>
       <w:rFonts w:ascii="Open Sans" w:hAnsi="Open Sans" w:eastAsia="Open Sans" w:cs="Open Sans"/>
@@ -3880,13 +3619,16 @@
   </w:style>
   <w:style w:type="paragraph" w:styleId="Heading3">
     <w:name w:val="Heading 3"/>
+    <w:basedOn w:val="Normal"/>
     <w:next w:val="Normal"/>
     <w:qFormat/>
     <w:pPr>
       <w:keepNext w:val="true"/>
       <w:keepLines/>
       <w:widowControl w:val="false"/>
+      <w:bidi w:val="0"/>
       <w:spacing w:lineRule="auto" w:line="240" w:before="320" w:after="80"/>
+      <w:jc w:val="left"/>
     </w:pPr>
     <w:rPr>
       <w:rFonts w:ascii="Open Sans" w:hAnsi="Open Sans" w:eastAsia="Open Sans" w:cs="Open Sans"/>
@@ -3900,13 +3642,16 @@
   </w:style>
   <w:style w:type="paragraph" w:styleId="Heading4">
     <w:name w:val="Heading 4"/>
+    <w:basedOn w:val="Normal"/>
     <w:next w:val="Normal"/>
     <w:qFormat/>
     <w:pPr>
       <w:keepNext w:val="true"/>
       <w:keepLines/>
       <w:widowControl w:val="false"/>
+      <w:bidi w:val="0"/>
       <w:spacing w:lineRule="auto" w:line="240" w:before="280" w:after="80"/>
+      <w:jc w:val="left"/>
     </w:pPr>
     <w:rPr>
       <w:rFonts w:ascii="Open Sans" w:hAnsi="Open Sans" w:eastAsia="Open Sans" w:cs="Open Sans"/>
@@ -3919,13 +3664,16 @@
   </w:style>
   <w:style w:type="paragraph" w:styleId="Heading5">
     <w:name w:val="Heading 5"/>
+    <w:basedOn w:val="Normal"/>
     <w:next w:val="Normal"/>
     <w:qFormat/>
     <w:pPr>
       <w:keepNext w:val="true"/>
       <w:keepLines/>
       <w:widowControl w:val="false"/>
+      <w:bidi w:val="0"/>
       <w:spacing w:lineRule="auto" w:line="240" w:before="240" w:after="80"/>
+      <w:jc w:val="left"/>
     </w:pPr>
     <w:rPr>
       <w:rFonts w:ascii="Open Sans" w:hAnsi="Open Sans" w:eastAsia="Open Sans" w:cs="Open Sans"/>
@@ -3938,13 +3686,16 @@
   </w:style>
   <w:style w:type="paragraph" w:styleId="Heading6">
     <w:name w:val="Heading 6"/>
+    <w:basedOn w:val="Normal"/>
     <w:next w:val="Normal"/>
     <w:qFormat/>
     <w:pPr>
       <w:keepNext w:val="true"/>
       <w:keepLines/>
       <w:widowControl w:val="false"/>
+      <w:bidi w:val="0"/>
       <w:spacing w:lineRule="auto" w:line="240" w:before="240" w:after="80"/>
+      <w:jc w:val="left"/>
     </w:pPr>
     <w:rPr>
       <w:rFonts w:ascii="Open Sans" w:hAnsi="Open Sans" w:eastAsia="Open Sans" w:cs="Open Sans"/>

</xml_diff>